<commit_message>
Add 717 docs, some fixes
</commit_message>
<xml_diff>
--- a/MD-11/Auto_Flight_and_FCC.docx
+++ b/MD-11/Auto_Flight_and_FCC.docx
@@ -4923,6 +4923,204 @@
         <mc:AlternateContent>
           <mc:Choice Requires="wps">
             <w:drawing>
+              <wp:anchor distT="0" distB="0" distL="114300" distR="114300" simplePos="0" relativeHeight="251700224" behindDoc="0" locked="0" layoutInCell="1" allowOverlap="1" wp14:anchorId="1EDCC5BD" wp14:editId="2FE46145">
+                <wp:simplePos x="0" y="0"/>
+                <wp:positionH relativeFrom="column">
+                  <wp:posOffset>1621155</wp:posOffset>
+                </wp:positionH>
+                <wp:positionV relativeFrom="paragraph">
+                  <wp:posOffset>889173</wp:posOffset>
+                </wp:positionV>
+                <wp:extent cx="153670" cy="274320"/>
+                <wp:effectExtent l="0" t="0" r="0" b="11430"/>
+                <wp:wrapNone/>
+                <wp:docPr id="916422141" name="Text Box 4"/>
+                <wp:cNvGraphicFramePr/>
+                <a:graphic xmlns:a="http://schemas.openxmlformats.org/drawingml/2006/main">
+                  <a:graphicData uri="http://schemas.microsoft.com/office/word/2010/wordprocessingShape">
+                    <wps:wsp>
+                      <wps:cNvSpPr txBox="1"/>
+                      <wps:spPr>
+                        <a:xfrm>
+                          <a:off x="0" y="0"/>
+                          <a:ext cx="153670" cy="274320"/>
+                        </a:xfrm>
+                        <a:prstGeom prst="rect">
+                          <a:avLst/>
+                        </a:prstGeom>
+                        <a:noFill/>
+                        <a:ln w="6350">
+                          <a:noFill/>
+                        </a:ln>
+                      </wps:spPr>
+                      <wps:txbx>
+                        <w:txbxContent>
+                          <w:p>
+                            <w:pPr>
+                              <w:rPr>
+                                <w:color w:val="FF0000"/>
+                              </w:rPr>
+                            </w:pPr>
+                            <w:r>
+                              <w:rPr>
+                                <w:color w:val="FF0000"/>
+                              </w:rPr>
+                              <w:t>7</w:t>
+                            </w:r>
+                          </w:p>
+                        </w:txbxContent>
+                      </wps:txbx>
+                      <wps:bodyPr rot="0" spcFirstLastPara="0" vertOverflow="overflow" horzOverflow="overflow" vert="horz" wrap="square" lIns="0" tIns="0" rIns="0" bIns="0" numCol="1" spcCol="0" rtlCol="0" fromWordArt="0" anchor="t" anchorCtr="0" forceAA="0" compatLnSpc="1">
+                        <a:prstTxWarp prst="textNoShape">
+                          <a:avLst/>
+                        </a:prstTxWarp>
+                        <a:noAutofit/>
+                      </wps:bodyPr>
+                    </wps:wsp>
+                  </a:graphicData>
+                </a:graphic>
+                <wp14:sizeRelH relativeFrom="margin">
+                  <wp14:pctWidth>0</wp14:pctWidth>
+                </wp14:sizeRelH>
+                <wp14:sizeRelV relativeFrom="margin">
+                  <wp14:pctHeight>0</wp14:pctHeight>
+                </wp14:sizeRelV>
+              </wp:anchor>
+            </w:drawing>
+          </mc:Choice>
+          <mc:Fallback>
+            <w:pict>
+              <v:shapetype w14:anchorId="1EDCC5BD" id="_x0000_t202" coordsize="21600,21600" o:spt="202" path="m,l,21600r21600,l21600,xe">
+                <v:stroke joinstyle="miter"/>
+                <v:path gradientshapeok="t" o:connecttype="rect"/>
+              </v:shapetype>
+              <v:shape id="Text Box 4" o:spid="_x0000_s1030" type="#_x0000_t202" style="position:absolute;margin-left:127.65pt;margin-top:70pt;width:12.1pt;height:21.6pt;z-index:251700224;visibility:visible;mso-wrap-style:square;mso-width-percent:0;mso-height-percent:0;mso-wrap-distance-left:9pt;mso-wrap-distance-top:0;mso-wrap-distance-right:9pt;mso-wrap-distance-bottom:0;mso-position-horizontal:absolute;mso-position-horizontal-relative:text;mso-position-vertical:absolute;mso-position-vertical-relative:text;mso-width-percent:0;mso-height-percent:0;mso-width-relative:margin;mso-height-relative:margin;v-text-anchor:top" o:gfxdata="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" filled="f" stroked="f" strokeweight=".5pt">
+                <v:textbox inset="0,0,0,0">
+                  <w:txbxContent>
+                    <w:p>
+                      <w:pPr>
+                        <w:rPr>
+                          <w:color w:val="FF0000"/>
+                        </w:rPr>
+                      </w:pPr>
+                      <w:r>
+                        <w:rPr>
+                          <w:color w:val="FF0000"/>
+                        </w:rPr>
+                        <w:t>7</w:t>
+                      </w:r>
+                    </w:p>
+                  </w:txbxContent>
+                </v:textbox>
+              </v:shape>
+            </w:pict>
+          </mc:Fallback>
+        </mc:AlternateContent>
+      </w:r>
+      <w:r>
+        <w:rPr>
+          <w:noProof/>
+        </w:rPr>
+        <mc:AlternateContent>
+          <mc:Choice Requires="wps">
+            <w:drawing>
+              <wp:anchor distT="0" distB="0" distL="114300" distR="114300" simplePos="0" relativeHeight="251698176" behindDoc="0" locked="0" layoutInCell="1" allowOverlap="1" wp14:anchorId="6CBFE5E3" wp14:editId="611D12D5">
+                <wp:simplePos x="0" y="0"/>
+                <wp:positionH relativeFrom="column">
+                  <wp:posOffset>2465705</wp:posOffset>
+                </wp:positionH>
+                <wp:positionV relativeFrom="paragraph">
+                  <wp:posOffset>603885</wp:posOffset>
+                </wp:positionV>
+                <wp:extent cx="153670" cy="274320"/>
+                <wp:effectExtent l="0" t="0" r="0" b="11430"/>
+                <wp:wrapNone/>
+                <wp:docPr id="1040113074" name="Text Box 4"/>
+                <wp:cNvGraphicFramePr/>
+                <a:graphic xmlns:a="http://schemas.openxmlformats.org/drawingml/2006/main">
+                  <a:graphicData uri="http://schemas.microsoft.com/office/word/2010/wordprocessingShape">
+                    <wps:wsp>
+                      <wps:cNvSpPr txBox="1"/>
+                      <wps:spPr>
+                        <a:xfrm>
+                          <a:off x="0" y="0"/>
+                          <a:ext cx="153670" cy="274320"/>
+                        </a:xfrm>
+                        <a:prstGeom prst="rect">
+                          <a:avLst/>
+                        </a:prstGeom>
+                        <a:noFill/>
+                        <a:ln w="6350">
+                          <a:noFill/>
+                        </a:ln>
+                      </wps:spPr>
+                      <wps:txbx>
+                        <w:txbxContent>
+                          <w:p>
+                            <w:pPr>
+                              <w:rPr>
+                                <w:color w:val="FF0000"/>
+                              </w:rPr>
+                            </w:pPr>
+                            <w:r>
+                              <w:rPr>
+                                <w:color w:val="FF0000"/>
+                              </w:rPr>
+                              <w:t>10</w:t>
+                            </w:r>
+                          </w:p>
+                        </w:txbxContent>
+                      </wps:txbx>
+                      <wps:bodyPr rot="0" spcFirstLastPara="0" vertOverflow="overflow" horzOverflow="overflow" vert="horz" wrap="square" lIns="0" tIns="0" rIns="0" bIns="0" numCol="1" spcCol="0" rtlCol="0" fromWordArt="0" anchor="t" anchorCtr="0" forceAA="0" compatLnSpc="1">
+                        <a:prstTxWarp prst="textNoShape">
+                          <a:avLst/>
+                        </a:prstTxWarp>
+                        <a:noAutofit/>
+                      </wps:bodyPr>
+                    </wps:wsp>
+                  </a:graphicData>
+                </a:graphic>
+                <wp14:sizeRelH relativeFrom="margin">
+                  <wp14:pctWidth>0</wp14:pctWidth>
+                </wp14:sizeRelH>
+                <wp14:sizeRelV relativeFrom="margin">
+                  <wp14:pctHeight>0</wp14:pctHeight>
+                </wp14:sizeRelV>
+              </wp:anchor>
+            </w:drawing>
+          </mc:Choice>
+          <mc:Fallback>
+            <w:pict>
+              <v:shape w14:anchorId="6CBFE5E3" id="_x0000_s1031" type="#_x0000_t202" style="position:absolute;margin-left:194.15pt;margin-top:47.55pt;width:12.1pt;height:21.6pt;z-index:251698176;visibility:visible;mso-wrap-style:square;mso-width-percent:0;mso-height-percent:0;mso-wrap-distance-left:9pt;mso-wrap-distance-top:0;mso-wrap-distance-right:9pt;mso-wrap-distance-bottom:0;mso-position-horizontal:absolute;mso-position-horizontal-relative:text;mso-position-vertical:absolute;mso-position-vertical-relative:text;mso-width-percent:0;mso-height-percent:0;mso-width-relative:margin;mso-height-relative:margin;v-text-anchor:top" o:gfxdata="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" filled="f" stroked="f" strokeweight=".5pt">
+                <v:textbox inset="0,0,0,0">
+                  <w:txbxContent>
+                    <w:p>
+                      <w:pPr>
+                        <w:rPr>
+                          <w:color w:val="FF0000"/>
+                        </w:rPr>
+                      </w:pPr>
+                      <w:r>
+                        <w:rPr>
+                          <w:color w:val="FF0000"/>
+                        </w:rPr>
+                        <w:t>10</w:t>
+                      </w:r>
+                    </w:p>
+                  </w:txbxContent>
+                </v:textbox>
+              </v:shape>
+            </w:pict>
+          </mc:Fallback>
+        </mc:AlternateContent>
+      </w:r>
+      <w:r>
+        <w:rPr>
+          <w:noProof/>
+        </w:rPr>
+        <mc:AlternateContent>
+          <mc:Choice Requires="wps">
+            <w:drawing>
               <wp:anchor distT="0" distB="0" distL="114300" distR="114300" simplePos="0" relativeHeight="251702272" behindDoc="0" locked="0" layoutInCell="1" allowOverlap="1" wp14:anchorId="572C3CD4" wp14:editId="60B00D3C">
                 <wp:simplePos x="0" y="0"/>
                 <wp:positionH relativeFrom="column">
@@ -5550,7 +5748,7 @@
         <mc:AlternateContent>
           <mc:Choice Requires="wps">
             <w:drawing>
-              <wp:anchor distT="0" distB="0" distL="114300" distR="114300" simplePos="0" relativeHeight="251685888" behindDoc="0" locked="0" layoutInCell="1" allowOverlap="1" wp14:anchorId="7116A6EA" wp14:editId="26821521">
+              <wp:anchor distT="0" distB="0" distL="114300" distR="114300" simplePos="0" relativeHeight="251685888" behindDoc="0" locked="0" layoutInCell="1" allowOverlap="1" wp14:anchorId="7116A6EA" wp14:editId="28A1B196">
                 <wp:simplePos x="0" y="0"/>
                 <wp:positionH relativeFrom="column">
                   <wp:posOffset>1752439</wp:posOffset>
@@ -5617,7 +5815,7 @@
           </mc:Choice>
           <mc:Fallback>
             <w:pict>
-              <v:shape w14:anchorId="7116A6EA" id="_x0000_s1033" type="#_x0000_t202" style="position:absolute;margin-left:138pt;margin-top:85.85pt;width:12.1pt;height:21.6pt;z-index:251685888;visibility:visible;mso-wrap-style:square;mso-width-percent:0;mso-height-percent:0;mso-wrap-distance-left:9pt;mso-wrap-distance-top:0;mso-wrap-distance-right:9pt;mso-wrap-distance-bottom:0;mso-position-horizontal:absolute;mso-position-horizontal-relative:text;mso-position-vertical:absolute;mso-position-vertical-relative:text;mso-width-percent:0;mso-height-percent:0;mso-width-relative:margin;mso-height-relative:margin;v-text-anchor:top" o:gfxdata="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" filled="f" stroked="f" strokeweight=".5pt">
+              <v:shape w14:anchorId="7116A6EA" id="_x0000_s1038" type="#_x0000_t202" style="position:absolute;margin-left:138pt;margin-top:85.85pt;width:12.1pt;height:21.6pt;z-index:251685888;visibility:visible;mso-wrap-style:square;mso-width-percent:0;mso-height-percent:0;mso-wrap-distance-left:9pt;mso-wrap-distance-top:0;mso-wrap-distance-right:9pt;mso-wrap-distance-bottom:0;mso-position-horizontal:absolute;mso-position-horizontal-relative:text;mso-position-vertical:absolute;mso-position-vertical-relative:text;mso-width-percent:0;mso-height-percent:0;mso-width-relative:margin;mso-height-relative:margin;v-text-anchor:top" o:gfxdata="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" filled="f" stroked="f" strokeweight=".5pt">
                 <v:textbox inset="0,0,0,0">
                   <w:txbxContent>
                     <w:p>
@@ -5631,103 +5829,6 @@
                           <w:color w:val="FF0000"/>
                         </w:rPr>
                         <w:t>8</w:t>
-                      </w:r>
-                    </w:p>
-                  </w:txbxContent>
-                </v:textbox>
-              </v:shape>
-            </w:pict>
-          </mc:Fallback>
-        </mc:AlternateContent>
-      </w:r>
-      <w:r>
-        <w:rPr>
-          <w:noProof/>
-        </w:rPr>
-        <mc:AlternateContent>
-          <mc:Choice Requires="wps">
-            <w:drawing>
-              <wp:anchor distT="0" distB="0" distL="114300" distR="114300" simplePos="0" relativeHeight="251700224" behindDoc="0" locked="0" layoutInCell="1" allowOverlap="1" wp14:anchorId="1EDCC5BD" wp14:editId="0E91D8E0">
-                <wp:simplePos x="0" y="0"/>
-                <wp:positionH relativeFrom="column">
-                  <wp:posOffset>1626709</wp:posOffset>
-                </wp:positionH>
-                <wp:positionV relativeFrom="paragraph">
-                  <wp:posOffset>884555</wp:posOffset>
-                </wp:positionV>
-                <wp:extent cx="153670" cy="274320"/>
-                <wp:effectExtent l="0" t="0" r="0" b="11430"/>
-                <wp:wrapNone/>
-                <wp:docPr id="916422141" name="Text Box 4"/>
-                <wp:cNvGraphicFramePr/>
-                <a:graphic xmlns:a="http://schemas.openxmlformats.org/drawingml/2006/main">
-                  <a:graphicData uri="http://schemas.microsoft.com/office/word/2010/wordprocessingShape">
-                    <wps:wsp>
-                      <wps:cNvSpPr txBox="1"/>
-                      <wps:spPr>
-                        <a:xfrm>
-                          <a:off x="0" y="0"/>
-                          <a:ext cx="153670" cy="274320"/>
-                        </a:xfrm>
-                        <a:prstGeom prst="rect">
-                          <a:avLst/>
-                        </a:prstGeom>
-                        <a:noFill/>
-                        <a:ln w="6350">
-                          <a:noFill/>
-                        </a:ln>
-                      </wps:spPr>
-                      <wps:txbx>
-                        <w:txbxContent>
-                          <w:p>
-                            <w:pPr>
-                              <w:rPr>
-                                <w:color w:val="FF0000"/>
-                              </w:rPr>
-                            </w:pPr>
-                            <w:r>
-                              <w:rPr>
-                                <w:color w:val="FF0000"/>
-                              </w:rPr>
-                              <w:t>7</w:t>
-                            </w:r>
-                          </w:p>
-                        </w:txbxContent>
-                      </wps:txbx>
-                      <wps:bodyPr rot="0" spcFirstLastPara="0" vertOverflow="overflow" horzOverflow="overflow" vert="horz" wrap="square" lIns="0" tIns="0" rIns="0" bIns="0" numCol="1" spcCol="0" rtlCol="0" fromWordArt="0" anchor="t" anchorCtr="0" forceAA="0" compatLnSpc="1">
-                        <a:prstTxWarp prst="textNoShape">
-                          <a:avLst/>
-                        </a:prstTxWarp>
-                        <a:noAutofit/>
-                      </wps:bodyPr>
-                    </wps:wsp>
-                  </a:graphicData>
-                </a:graphic>
-                <wp14:sizeRelH relativeFrom="margin">
-                  <wp14:pctWidth>0</wp14:pctWidth>
-                </wp14:sizeRelH>
-                <wp14:sizeRelV relativeFrom="margin">
-                  <wp14:pctHeight>0</wp14:pctHeight>
-                </wp14:sizeRelV>
-              </wp:anchor>
-            </w:drawing>
-          </mc:Choice>
-          <mc:Fallback>
-            <w:pict>
-              <v:shape w14:anchorId="1EDCC5BD" id="_x0000_s1034" type="#_x0000_t202" style="position:absolute;margin-left:128.1pt;margin-top:69.65pt;width:12.1pt;height:21.6pt;z-index:251700224;visibility:visible;mso-wrap-style:square;mso-width-percent:0;mso-height-percent:0;mso-wrap-distance-left:9pt;mso-wrap-distance-top:0;mso-wrap-distance-right:9pt;mso-wrap-distance-bottom:0;mso-position-horizontal:absolute;mso-position-horizontal-relative:text;mso-position-vertical:absolute;mso-position-vertical-relative:text;mso-width-percent:0;mso-height-percent:0;mso-width-relative:margin;mso-height-relative:margin;v-text-anchor:top" o:gfxdata="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" filled="f" stroked="f" strokeweight=".5pt">
-                <v:textbox inset="0,0,0,0">
-                  <w:txbxContent>
-                    <w:p>
-                      <w:pPr>
-                        <w:rPr>
-                          <w:color w:val="FF0000"/>
-                        </w:rPr>
-                      </w:pPr>
-                      <w:r>
-                        <w:rPr>
-                          <w:color w:val="FF0000"/>
-                        </w:rPr>
-                        <w:t>7</w:t>
                       </w:r>
                     </w:p>
                   </w:txbxContent>
@@ -6374,7 +6475,7 @@
         <mc:AlternateContent>
           <mc:Choice Requires="wps">
             <w:drawing>
-              <wp:anchor distT="0" distB="0" distL="114300" distR="114300" simplePos="0" relativeHeight="251684864" behindDoc="0" locked="0" layoutInCell="1" allowOverlap="1" wp14:anchorId="0234981D" wp14:editId="419A8A15">
+              <wp:anchor distT="0" distB="0" distL="114300" distR="114300" simplePos="0" relativeHeight="251684864" behindDoc="0" locked="0" layoutInCell="1" allowOverlap="1" wp14:anchorId="0234981D" wp14:editId="52AD6589">
                 <wp:simplePos x="0" y="0"/>
                 <wp:positionH relativeFrom="column">
                   <wp:posOffset>1358900</wp:posOffset>
@@ -6441,7 +6542,7 @@
           </mc:Choice>
           <mc:Fallback>
             <w:pict>
-              <v:shape w14:anchorId="0234981D" id="_x0000_s1044" type="#_x0000_t202" style="position:absolute;margin-left:107pt;margin-top:37.05pt;width:12.1pt;height:21.6pt;z-index:251684864;visibility:visible;mso-wrap-style:square;mso-width-percent:0;mso-height-percent:0;mso-wrap-distance-left:9pt;mso-wrap-distance-top:0;mso-wrap-distance-right:9pt;mso-wrap-distance-bottom:0;mso-position-horizontal:absolute;mso-position-horizontal-relative:text;mso-position-vertical:absolute;mso-position-vertical-relative:text;mso-width-percent:0;mso-height-percent:0;mso-width-relative:margin;mso-height-relative:margin;v-text-anchor:top" o:gfxdata="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" filled="f" stroked="f" strokeweight=".5pt">
+              <v:shape w14:anchorId="0234981D" id="_x0000_s1045" type="#_x0000_t202" style="position:absolute;margin-left:107pt;margin-top:37.05pt;width:12.1pt;height:21.6pt;z-index:251684864;visibility:visible;mso-wrap-style:square;mso-width-percent:0;mso-height-percent:0;mso-wrap-distance-left:9pt;mso-wrap-distance-top:0;mso-wrap-distance-right:9pt;mso-wrap-distance-bottom:0;mso-position-horizontal:absolute;mso-position-horizontal-relative:text;mso-position-vertical:absolute;mso-position-vertical-relative:text;mso-width-percent:0;mso-height-percent:0;mso-width-relative:margin;mso-height-relative:margin;v-text-anchor:top" o:gfxdata="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" filled="f" stroked="f" strokeweight=".5pt">
                 <v:textbox inset="0,0,0,0">
                   <w:txbxContent>
                     <w:p>
@@ -6455,103 +6556,6 @@
                           <w:color w:val="FF0000"/>
                         </w:rPr>
                         <w:t>6</w:t>
-                      </w:r>
-                    </w:p>
-                  </w:txbxContent>
-                </v:textbox>
-              </v:shape>
-            </w:pict>
-          </mc:Fallback>
-        </mc:AlternateContent>
-      </w:r>
-      <w:r>
-        <w:rPr>
-          <w:noProof/>
-        </w:rPr>
-        <mc:AlternateContent>
-          <mc:Choice Requires="wps">
-            <w:drawing>
-              <wp:anchor distT="0" distB="0" distL="114300" distR="114300" simplePos="0" relativeHeight="251698176" behindDoc="0" locked="0" layoutInCell="1" allowOverlap="1" wp14:anchorId="6CBFE5E3" wp14:editId="56D47AA4">
-                <wp:simplePos x="0" y="0"/>
-                <wp:positionH relativeFrom="column">
-                  <wp:posOffset>2465866</wp:posOffset>
-                </wp:positionH>
-                <wp:positionV relativeFrom="paragraph">
-                  <wp:posOffset>608965</wp:posOffset>
-                </wp:positionV>
-                <wp:extent cx="153670" cy="274320"/>
-                <wp:effectExtent l="0" t="0" r="0" b="11430"/>
-                <wp:wrapNone/>
-                <wp:docPr id="1040113074" name="Text Box 4"/>
-                <wp:cNvGraphicFramePr/>
-                <a:graphic xmlns:a="http://schemas.openxmlformats.org/drawingml/2006/main">
-                  <a:graphicData uri="http://schemas.microsoft.com/office/word/2010/wordprocessingShape">
-                    <wps:wsp>
-                      <wps:cNvSpPr txBox="1"/>
-                      <wps:spPr>
-                        <a:xfrm>
-                          <a:off x="0" y="0"/>
-                          <a:ext cx="153670" cy="274320"/>
-                        </a:xfrm>
-                        <a:prstGeom prst="rect">
-                          <a:avLst/>
-                        </a:prstGeom>
-                        <a:noFill/>
-                        <a:ln w="6350">
-                          <a:noFill/>
-                        </a:ln>
-                      </wps:spPr>
-                      <wps:txbx>
-                        <w:txbxContent>
-                          <w:p>
-                            <w:pPr>
-                              <w:rPr>
-                                <w:color w:val="FF0000"/>
-                              </w:rPr>
-                            </w:pPr>
-                            <w:r>
-                              <w:rPr>
-                                <w:color w:val="FF0000"/>
-                              </w:rPr>
-                              <w:t>10</w:t>
-                            </w:r>
-                          </w:p>
-                        </w:txbxContent>
-                      </wps:txbx>
-                      <wps:bodyPr rot="0" spcFirstLastPara="0" vertOverflow="overflow" horzOverflow="overflow" vert="horz" wrap="square" lIns="0" tIns="0" rIns="0" bIns="0" numCol="1" spcCol="0" rtlCol="0" fromWordArt="0" anchor="t" anchorCtr="0" forceAA="0" compatLnSpc="1">
-                        <a:prstTxWarp prst="textNoShape">
-                          <a:avLst/>
-                        </a:prstTxWarp>
-                        <a:noAutofit/>
-                      </wps:bodyPr>
-                    </wps:wsp>
-                  </a:graphicData>
-                </a:graphic>
-                <wp14:sizeRelH relativeFrom="margin">
-                  <wp14:pctWidth>0</wp14:pctWidth>
-                </wp14:sizeRelH>
-                <wp14:sizeRelV relativeFrom="margin">
-                  <wp14:pctHeight>0</wp14:pctHeight>
-                </wp14:sizeRelV>
-              </wp:anchor>
-            </w:drawing>
-          </mc:Choice>
-          <mc:Fallback>
-            <w:pict>
-              <v:shape w14:anchorId="6CBFE5E3" id="_x0000_s1045" type="#_x0000_t202" style="position:absolute;margin-left:194.15pt;margin-top:47.95pt;width:12.1pt;height:21.6pt;z-index:251698176;visibility:visible;mso-wrap-style:square;mso-width-percent:0;mso-height-percent:0;mso-wrap-distance-left:9pt;mso-wrap-distance-top:0;mso-wrap-distance-right:9pt;mso-wrap-distance-bottom:0;mso-position-horizontal:absolute;mso-position-horizontal-relative:text;mso-position-vertical:absolute;mso-position-vertical-relative:text;mso-width-percent:0;mso-height-percent:0;mso-width-relative:margin;mso-height-relative:margin;v-text-anchor:top" o:gfxdata="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" filled="f" stroked="f" strokeweight=".5pt">
-                <v:textbox inset="0,0,0,0">
-                  <w:txbxContent>
-                    <w:p>
-                      <w:pPr>
-                        <w:rPr>
-                          <w:color w:val="FF0000"/>
-                        </w:rPr>
-                      </w:pPr>
-                      <w:r>
-                        <w:rPr>
-                          <w:color w:val="FF0000"/>
-                        </w:rPr>
-                        <w:t>10</w:t>
                       </w:r>
                     </w:p>
                   </w:txbxContent>
@@ -9227,13 +9231,22 @@
         <w:br/>
       </w:r>
       <w:r>
-        <w:t>Switches the associated FD to the other system.</w:t>
+        <w:t xml:space="preserve">Switches the associated </w:t>
+      </w:r>
+      <w:r>
+        <w:t>Flight Director</w:t>
+      </w:r>
+      <w:r>
+        <w:t xml:space="preserve"> (FD)</w:t>
+      </w:r>
+      <w:r>
+        <w:t xml:space="preserve"> to the other system.</w:t>
       </w:r>
       <w:r>
         <w:t xml:space="preserve"> For example, the captain’s side switch will set FD1 to be driven by </w:t>
       </w:r>
       <w:r>
-        <w:t>the Flight Control Computer 2</w:t>
+        <w:t>Flight Control Computer 2</w:t>
       </w:r>
       <w:r>
         <w:t>.</w:t>

</xml_diff>